<commit_message>
doing canvast lecture 2
</commit_message>
<xml_diff>
--- a/Basic/lecture2/the-business-model-canvas-1-converted.docx
+++ b/Basic/lecture2/the-business-model-canvas-1-converted.docx
@@ -1,6 +1,6 @@
 
 <file path=word/document.xml><?xml version="1.0" encoding="utf-8"?>
-<w:document xmlns:wpc="http://schemas.microsoft.com/office/word/2010/wordprocessingCanvas" xmlns:cx="http://schemas.microsoft.com/office/drawing/2014/chartex" xmlns:cx1="http://schemas.microsoft.com/office/drawing/2015/9/8/chartex" xmlns:cx2="http://schemas.microsoft.com/office/drawing/2015/10/21/chartex" xmlns:cx3="http://schemas.microsoft.com/office/drawing/2016/5/9/chartex" xmlns:cx4="http://schemas.microsoft.com/office/drawing/2016/5/10/chartex" xmlns:cx5="http://schemas.microsoft.com/office/drawing/2016/5/11/chartex" xmlns:cx6="http://schemas.microsoft.com/office/drawing/2016/5/12/chartex" xmlns:cx7="http://schemas.microsoft.com/office/drawing/2016/5/13/chartex" xmlns:cx8="http://schemas.microsoft.com/office/drawing/2016/5/14/chartex" xmlns:mc="http://schemas.openxmlformats.org/markup-compatibility/2006" xmlns:aink="http://schemas.microsoft.com/office/drawing/2016/ink" xmlns:am3d="http://schemas.microsoft.com/office/drawing/2017/model3d" xmlns:o="urn:schemas-microsoft-com:office:office" xmlns:r="http://schemas.openxmlformats.org/officeDocument/2006/relationships" xmlns:m="http://schemas.openxmlformats.org/officeDocument/2006/math" xmlns:v="urn:schemas-microsoft-com:vml" xmlns:wp14="http://schemas.microsoft.com/office/word/2010/wordprocessingDrawing" xmlns:wp="http://schemas.openxmlformats.org/drawingml/2006/wordprocessingDrawing" xmlns:w10="urn:schemas-microsoft-com:office:word" xmlns:w="http://schemas.openxmlformats.org/wordprocessingml/2006/main" xmlns:w14="http://schemas.microsoft.com/office/word/2010/wordml" xmlns:w15="http://schemas.microsoft.com/office/word/2012/wordml" xmlns:w16cid="http://schemas.microsoft.com/office/word/2016/wordml/cid" xmlns:w16se="http://schemas.microsoft.com/office/word/2015/wordml/symex" xmlns:wpg="http://schemas.microsoft.com/office/word/2010/wordprocessingGroup" xmlns:wpi="http://schemas.microsoft.com/office/word/2010/wordprocessingInk" xmlns:wne="http://schemas.microsoft.com/office/word/2006/wordml" xmlns:wps="http://schemas.microsoft.com/office/word/2010/wordprocessingShape" mc:Ignorable="w14 w15 w16se w16cid wp14">
+<w:document xmlns:wpc="http://schemas.microsoft.com/office/word/2010/wordprocessingCanvas" xmlns:cx="http://schemas.microsoft.com/office/drawing/2014/chartex" xmlns:cx1="http://schemas.microsoft.com/office/drawing/2015/9/8/chartex" xmlns:mc="http://schemas.openxmlformats.org/markup-compatibility/2006" xmlns:o="urn:schemas-microsoft-com:office:office" xmlns:r="http://schemas.openxmlformats.org/officeDocument/2006/relationships" xmlns:m="http://schemas.openxmlformats.org/officeDocument/2006/math" xmlns:v="urn:schemas-microsoft-com:vml" xmlns:wp14="http://schemas.microsoft.com/office/word/2010/wordprocessingDrawing" xmlns:wp="http://schemas.openxmlformats.org/drawingml/2006/wordprocessingDrawing" xmlns:w10="urn:schemas-microsoft-com:office:word" xmlns:w="http://schemas.openxmlformats.org/wordprocessingml/2006/main" xmlns:w14="http://schemas.microsoft.com/office/word/2010/wordml" xmlns:w15="http://schemas.microsoft.com/office/word/2012/wordml" xmlns:w16se="http://schemas.microsoft.com/office/word/2015/wordml/symex" xmlns:wpg="http://schemas.microsoft.com/office/word/2010/wordprocessingGroup" xmlns:wpi="http://schemas.microsoft.com/office/word/2010/wordprocessingInk" xmlns:wne="http://schemas.microsoft.com/office/word/2006/wordml" xmlns:wps="http://schemas.microsoft.com/office/word/2010/wordprocessingShape" mc:Ignorable="w14 w15 w16se wp14">
   <w:body>
     <w:p>
       <w:pPr>
@@ -194,8 +194,20 @@
                       <w:w w:val="110"/>
                       <w:sz w:val="20"/>
                     </w:rPr>
-                    <w:t xml:space="preserve"> Kolev</w:t>
+                    <w:t xml:space="preserve"> </w:t>
                   </w:r>
+                  <w:proofErr w:type="spellStart"/>
+                  <w:r>
+                    <w:rPr>
+                      <w:rFonts w:ascii="Trebuchet MS"/>
+                      <w:i/>
+                      <w:color w:val="4C4D4F"/>
+                      <w:w w:val="110"/>
+                      <w:sz w:val="20"/>
+                    </w:rPr>
+                    <w:t>Kolev</w:t>
+                  </w:r>
+                  <w:proofErr w:type="spellEnd"/>
                 </w:p>
               </w:txbxContent>
             </v:textbox>
@@ -351,6 +363,63 @@
               </w:numPr>
               <w:rPr>
                 <w:sz w:val="28"/>
+              </w:rPr>
+            </w:pPr>
+            <w:r>
+              <w:rPr>
+                <w:sz w:val="28"/>
+                <w:lang w:val="bg-BG"/>
+              </w:rPr>
+              <w:t>Хост за разпространение на сайта</w:t>
+            </w:r>
+          </w:p>
+          <w:p>
+            <w:pPr>
+              <w:pStyle w:val="TableParagraph"/>
+              <w:numPr>
+                <w:ilvl w:val="0"/>
+                <w:numId w:val="6"/>
+              </w:numPr>
+              <w:rPr>
+                <w:sz w:val="28"/>
+              </w:rPr>
+            </w:pPr>
+            <w:r>
+              <w:rPr>
+                <w:sz w:val="28"/>
+                <w:lang w:val="bg-BG"/>
+              </w:rPr>
+              <w:t>Агенции за недвижими имоти – продажба и отдаване под наем на къщи, апартаменти, офиси и други.</w:t>
+            </w:r>
+          </w:p>
+          <w:p>
+            <w:pPr>
+              <w:pStyle w:val="TableParagraph"/>
+              <w:numPr>
+                <w:ilvl w:val="0"/>
+                <w:numId w:val="6"/>
+              </w:numPr>
+              <w:rPr>
+                <w:sz w:val="28"/>
+              </w:rPr>
+            </w:pPr>
+            <w:r>
+              <w:rPr>
+                <w:sz w:val="28"/>
+                <w:lang w:val="bg-BG"/>
+              </w:rPr>
+              <w:t>Агенции за превозни средства – автомобили, мотори, яхти и други.</w:t>
+            </w:r>
+          </w:p>
+          <w:p>
+            <w:pPr>
+              <w:pStyle w:val="TableParagraph"/>
+              <w:numPr>
+                <w:ilvl w:val="0"/>
+                <w:numId w:val="6"/>
+              </w:numPr>
+              <w:rPr>
+                <w:sz w:val="28"/>
                 <w:lang w:val="bg-BG"/>
               </w:rPr>
             </w:pPr>
@@ -393,6 +462,55 @@
                 <w:sz w:val="28"/>
               </w:rPr>
             </w:pPr>
+            <w:r>
+              <w:rPr>
+                <w:sz w:val="28"/>
+                <w:lang w:val="bg-BG"/>
+              </w:rPr>
+              <w:t xml:space="preserve">Място за продаване на непотребни вещи - </w:t>
+            </w:r>
+            <w:r>
+              <w:rPr>
+                <w:sz w:val="28"/>
+                <w:lang w:val="bg-BG"/>
+              </w:rPr>
+              <w:t>електроника, дрехи и други</w:t>
+            </w:r>
+          </w:p>
+          <w:p>
+            <w:pPr>
+              <w:pStyle w:val="TableParagraph"/>
+              <w:numPr>
+                <w:ilvl w:val="0"/>
+                <w:numId w:val="4"/>
+              </w:numPr>
+              <w:rPr>
+                <w:sz w:val="28"/>
+              </w:rPr>
+            </w:pPr>
+            <w:r>
+              <w:rPr>
+                <w:sz w:val="28"/>
+                <w:lang w:val="bg-BG"/>
+              </w:rPr>
+              <w:t xml:space="preserve">Ваучери за намаление за </w:t>
+            </w:r>
+            <w:proofErr w:type="spellStart"/>
+            <w:r>
+              <w:rPr>
+                <w:sz w:val="28"/>
+                <w:lang w:val="bg-BG"/>
+              </w:rPr>
+              <w:t>промотиране</w:t>
+            </w:r>
+            <w:proofErr w:type="spellEnd"/>
+            <w:r>
+              <w:rPr>
+                <w:sz w:val="28"/>
+                <w:lang w:val="bg-BG"/>
+              </w:rPr>
+              <w:t xml:space="preserve"> на обяви</w:t>
+            </w:r>
           </w:p>
         </w:tc>
         <w:tc>
@@ -516,16 +634,7 @@
                 <w:sz w:val="28"/>
                 <w:lang w:val="bg-BG"/>
               </w:rPr>
-              <w:t>Първ</w:t>
-            </w:r>
-            <w:bookmarkStart w:id="0" w:name="_GoBack"/>
-            <w:bookmarkEnd w:id="0"/>
-            <w:r>
-              <w:rPr>
-                <w:sz w:val="28"/>
-                <w:lang w:val="bg-BG"/>
-              </w:rPr>
-              <w:t>а страница</w:t>
+              <w:t>Първа страница</w:t>
             </w:r>
           </w:p>
           <w:p>
@@ -644,7 +753,23 @@
                 <w:sz w:val="28"/>
                 <w:lang w:val="bg-BG"/>
               </w:rPr>
-              <w:t>: автокъщи)</w:t>
+              <w:t xml:space="preserve">: </w:t>
+            </w:r>
+            <w:proofErr w:type="spellStart"/>
+            <w:r>
+              <w:rPr>
+                <w:sz w:val="28"/>
+                <w:lang w:val="bg-BG"/>
+              </w:rPr>
+              <w:t>автокъщи</w:t>
+            </w:r>
+            <w:proofErr w:type="spellEnd"/>
+            <w:r>
+              <w:rPr>
+                <w:sz w:val="28"/>
+                <w:lang w:val="bg-BG"/>
+              </w:rPr>
+              <w:t>)</w:t>
             </w:r>
           </w:p>
           <w:p>
@@ -780,14 +905,7 @@
                 <w:sz w:val="28"/>
                 <w:lang w:val="bg-BG"/>
               </w:rPr>
-              <w:t>алки магазинчета за неща</w:t>
-            </w:r>
-            <w:r>
-              <w:rPr>
-                <w:sz w:val="28"/>
-                <w:lang w:val="bg-BG"/>
-              </w:rPr>
-              <w:t xml:space="preserve"> – дрехи, обувки,</w:t>
+              <w:t>алки магазинчета за неща – дрехи, обувки,</w:t>
             </w:r>
             <w:r>
               <w:rPr>
@@ -852,14 +970,7 @@
                 <w:sz w:val="28"/>
                 <w:lang w:val="bg-BG"/>
               </w:rPr>
-              <w:t>Агенции</w:t>
-            </w:r>
-            <w:r>
-              <w:rPr>
-                <w:sz w:val="28"/>
-                <w:lang w:val="bg-BG"/>
-              </w:rPr>
-              <w:t>, предлагащи екскурзии и почивки</w:t>
+              <w:t>Агенции, предлагащи екскурзии и почивки</w:t>
             </w:r>
           </w:p>
           <w:p>
@@ -948,6 +1059,12 @@
                 <w:sz w:val="28"/>
               </w:rPr>
             </w:pPr>
+            <w:r>
+              <w:rPr>
+                <w:sz w:val="28"/>
+              </w:rPr>
+              <w:t>Website</w:t>
+            </w:r>
           </w:p>
         </w:tc>
         <w:tc>
@@ -1169,6 +1286,53 @@
                 <w:sz w:val="28"/>
               </w:rPr>
             </w:pPr>
+            <w:r>
+              <w:rPr>
+                <w:sz w:val="28"/>
+                <w:lang w:val="bg-BG"/>
+              </w:rPr>
+              <w:t>Променливи разходи</w:t>
+            </w:r>
+          </w:p>
+          <w:p>
+            <w:pPr>
+              <w:pStyle w:val="TableParagraph"/>
+              <w:numPr>
+                <w:ilvl w:val="0"/>
+                <w:numId w:val="5"/>
+              </w:numPr>
+              <w:spacing w:before="0"/>
+              <w:rPr>
+                <w:sz w:val="28"/>
+              </w:rPr>
+            </w:pPr>
+            <w:r>
+              <w:rPr>
+                <w:sz w:val="28"/>
+                <w:lang w:val="bg-BG"/>
+              </w:rPr>
+              <w:t>Фиксирани разходи</w:t>
+            </w:r>
+          </w:p>
+          <w:p>
+            <w:pPr>
+              <w:pStyle w:val="TableParagraph"/>
+              <w:numPr>
+                <w:ilvl w:val="0"/>
+                <w:numId w:val="5"/>
+              </w:numPr>
+              <w:spacing w:before="0"/>
+              <w:rPr>
+                <w:sz w:val="28"/>
+              </w:rPr>
+            </w:pPr>
+            <w:r>
+              <w:rPr>
+                <w:sz w:val="28"/>
+                <w:lang w:val="bg-BG"/>
+              </w:rPr>
+              <w:t>Финансови разходи</w:t>
+            </w:r>
           </w:p>
         </w:tc>
         <w:tc>
@@ -1220,6 +1384,64 @@
                 <w:sz w:val="28"/>
               </w:rPr>
             </w:pPr>
+            <w:r>
+              <w:rPr>
+                <w:sz w:val="28"/>
+                <w:lang w:val="bg-BG"/>
+              </w:rPr>
+              <w:t xml:space="preserve">Приходи от реклами на сайта от </w:t>
+            </w:r>
+            <w:r>
+              <w:rPr>
+                <w:sz w:val="28"/>
+              </w:rPr>
+              <w:t>Google Ads</w:t>
+            </w:r>
+          </w:p>
+          <w:p>
+            <w:pPr>
+              <w:pStyle w:val="TableParagraph"/>
+              <w:numPr>
+                <w:ilvl w:val="0"/>
+                <w:numId w:val="5"/>
+              </w:numPr>
+              <w:spacing w:before="1"/>
+              <w:rPr>
+                <w:sz w:val="28"/>
+              </w:rPr>
+            </w:pPr>
+            <w:r>
+              <w:rPr>
+                <w:sz w:val="28"/>
+                <w:lang w:val="bg-BG"/>
+              </w:rPr>
+              <w:t xml:space="preserve">Приходи от </w:t>
+            </w:r>
+            <w:proofErr w:type="spellStart"/>
+            <w:r>
+              <w:rPr>
+                <w:sz w:val="28"/>
+                <w:lang w:val="bg-BG"/>
+              </w:rPr>
+              <w:t>промотиране</w:t>
+            </w:r>
+            <w:proofErr w:type="spellEnd"/>
+            <w:r>
+              <w:rPr>
+                <w:sz w:val="28"/>
+                <w:lang w:val="bg-BG"/>
+              </w:rPr>
+              <w:t xml:space="preserve"> на стоки на сайта – първа страница, топ обява, спешна продажба</w:t>
+            </w:r>
+            <w:bookmarkStart w:id="0" w:name="_GoBack"/>
+            <w:bookmarkEnd w:id="0"/>
+            <w:r>
+              <w:rPr>
+                <w:sz w:val="28"/>
+                <w:lang w:val="bg-BG"/>
+              </w:rPr>
+              <w:t xml:space="preserve"> </w:t>
+            </w:r>
           </w:p>
         </w:tc>
       </w:tr>
@@ -1274,6 +1496,7 @@
       <w:r>
         <w:rPr>
           <w:noProof/>
+          <w:lang w:val="bg-BG" w:eastAsia="bg-BG"/>
         </w:rPr>
         <w:drawing>
           <wp:anchor distT="0" distB="0" distL="0" distR="0" simplePos="0" relativeHeight="15730176" behindDoc="0" locked="0" layoutInCell="1" allowOverlap="1">
@@ -1322,6 +1545,7 @@
       <w:r>
         <w:rPr>
           <w:noProof/>
+          <w:lang w:val="bg-BG" w:eastAsia="bg-BG"/>
         </w:rPr>
         <w:drawing>
           <wp:anchor distT="0" distB="0" distL="0" distR="0" simplePos="0" relativeHeight="15730688" behindDoc="0" locked="0" layoutInCell="1" allowOverlap="1">
@@ -2034,6 +2258,7 @@
             <v:shape id="_x0000_s1027" style="position:absolute;left:1187;top:107;width:203;height:288" coordorigin="1188,108" coordsize="203,288" path="m1368,108r-15,l1331,111r-20,8l1293,132r-15,19l1278,108r-90,l1188,396r90,l1278,258r4,-28l1293,208r18,-15l1335,188r14,l1359,192r9,5l1390,115r-8,-5l1368,108xe" fillcolor="#231f20" stroked="f">
               <v:path arrowok="t"/>
             </v:shape>
+            <w10:wrap type="none"/>
             <w10:anchorlock/>
           </v:group>
         </w:pict>
@@ -2070,7 +2295,7 @@
 </file>
 
 <file path=word/numbering.xml><?xml version="1.0" encoding="utf-8"?>
-<w:numbering xmlns:wpc="http://schemas.microsoft.com/office/word/2010/wordprocessingCanvas" xmlns:cx="http://schemas.microsoft.com/office/drawing/2014/chartex" xmlns:cx1="http://schemas.microsoft.com/office/drawing/2015/9/8/chartex" xmlns:cx2="http://schemas.microsoft.com/office/drawing/2015/10/21/chartex" xmlns:cx3="http://schemas.microsoft.com/office/drawing/2016/5/9/chartex" xmlns:cx4="http://schemas.microsoft.com/office/drawing/2016/5/10/chartex" xmlns:cx5="http://schemas.microsoft.com/office/drawing/2016/5/11/chartex" xmlns:cx6="http://schemas.microsoft.com/office/drawing/2016/5/12/chartex" xmlns:cx7="http://schemas.microsoft.com/office/drawing/2016/5/13/chartex" xmlns:cx8="http://schemas.microsoft.com/office/drawing/2016/5/14/chartex" xmlns:mc="http://schemas.openxmlformats.org/markup-compatibility/2006" xmlns:aink="http://schemas.microsoft.com/office/drawing/2016/ink" xmlns:am3d="http://schemas.microsoft.com/office/drawing/2017/model3d" xmlns:o="urn:schemas-microsoft-com:office:office" xmlns:r="http://schemas.openxmlformats.org/officeDocument/2006/relationships" xmlns:m="http://schemas.openxmlformats.org/officeDocument/2006/math" xmlns:v="urn:schemas-microsoft-com:vml" xmlns:wp14="http://schemas.microsoft.com/office/word/2010/wordprocessingDrawing" xmlns:wp="http://schemas.openxmlformats.org/drawingml/2006/wordprocessingDrawing" xmlns:w10="urn:schemas-microsoft-com:office:word" xmlns:w="http://schemas.openxmlformats.org/wordprocessingml/2006/main" xmlns:w14="http://schemas.microsoft.com/office/word/2010/wordml" xmlns:w15="http://schemas.microsoft.com/office/word/2012/wordml" xmlns:w16cid="http://schemas.microsoft.com/office/word/2016/wordml/cid" xmlns:w16se="http://schemas.microsoft.com/office/word/2015/wordml/symex" xmlns:wpg="http://schemas.microsoft.com/office/word/2010/wordprocessingGroup" xmlns:wpi="http://schemas.microsoft.com/office/word/2010/wordprocessingInk" xmlns:wne="http://schemas.microsoft.com/office/word/2006/wordml" xmlns:wps="http://schemas.microsoft.com/office/word/2010/wordprocessingShape" mc:Ignorable="w14 w15 w16se w16cid wp14">
+<w:numbering xmlns:wpc="http://schemas.microsoft.com/office/word/2010/wordprocessingCanvas" xmlns:cx="http://schemas.microsoft.com/office/drawing/2014/chartex" xmlns:cx1="http://schemas.microsoft.com/office/drawing/2015/9/8/chartex" xmlns:mc="http://schemas.openxmlformats.org/markup-compatibility/2006" xmlns:o="urn:schemas-microsoft-com:office:office" xmlns:r="http://schemas.openxmlformats.org/officeDocument/2006/relationships" xmlns:m="http://schemas.openxmlformats.org/officeDocument/2006/math" xmlns:v="urn:schemas-microsoft-com:vml" xmlns:wp14="http://schemas.microsoft.com/office/word/2010/wordprocessingDrawing" xmlns:wp="http://schemas.openxmlformats.org/drawingml/2006/wordprocessingDrawing" xmlns:w10="urn:schemas-microsoft-com:office:word" xmlns:w="http://schemas.openxmlformats.org/wordprocessingml/2006/main" xmlns:w14="http://schemas.microsoft.com/office/word/2010/wordml" xmlns:w15="http://schemas.microsoft.com/office/word/2012/wordml" xmlns:w16se="http://schemas.microsoft.com/office/word/2015/wordml/symex" xmlns:wpg="http://schemas.microsoft.com/office/word/2010/wordprocessingGroup" xmlns:wpi="http://schemas.microsoft.com/office/word/2010/wordprocessingInk" xmlns:wne="http://schemas.microsoft.com/office/word/2006/wordml" xmlns:wps="http://schemas.microsoft.com/office/word/2010/wordprocessingShape" mc:Ignorable="w14 w15 w16se wp14">
   <w:abstractNum w:abstractNumId="0" w15:restartNumberingAfterBreak="0">
     <w:nsid w:val="09180590"/>
     <w:multiLevelType w:val="hybridMultilevel"/>
@@ -3003,7 +3228,7 @@
 </file>
 
 <file path=word/styles.xml><?xml version="1.0" encoding="utf-8"?>
-<w:styles xmlns:mc="http://schemas.openxmlformats.org/markup-compatibility/2006" xmlns:r="http://schemas.openxmlformats.org/officeDocument/2006/relationships" xmlns:w="http://schemas.openxmlformats.org/wordprocessingml/2006/main" xmlns:w14="http://schemas.microsoft.com/office/word/2010/wordml" xmlns:w15="http://schemas.microsoft.com/office/word/2012/wordml" xmlns:w16cid="http://schemas.microsoft.com/office/word/2016/wordml/cid" xmlns:w16se="http://schemas.microsoft.com/office/word/2015/wordml/symex" mc:Ignorable="w14 w15 w16se w16cid">
+<w:styles xmlns:mc="http://schemas.openxmlformats.org/markup-compatibility/2006" xmlns:r="http://schemas.openxmlformats.org/officeDocument/2006/relationships" xmlns:w="http://schemas.openxmlformats.org/wordprocessingml/2006/main" xmlns:w14="http://schemas.microsoft.com/office/word/2010/wordml" xmlns:w15="http://schemas.microsoft.com/office/word/2012/wordml" xmlns:w16se="http://schemas.microsoft.com/office/word/2015/wordml/symex" mc:Ignorable="w14 w15 w16se">
   <w:docDefaults>
     <w:rPrDefault>
       <w:rPr>
@@ -3021,7 +3246,7 @@
       </w:pPr>
     </w:pPrDefault>
   </w:docDefaults>
-  <w:latentStyles w:defLockedState="0" w:defUIPriority="99" w:defSemiHidden="0" w:defUnhideWhenUsed="0" w:defQFormat="0" w:count="377">
+  <w:latentStyles w:defLockedState="0" w:defUIPriority="99" w:defSemiHidden="0" w:defUnhideWhenUsed="0" w:defQFormat="0" w:count="371">
     <w:lsdException w:name="Normal" w:uiPriority="0" w:qFormat="1"/>
     <w:lsdException w:name="heading 1" w:uiPriority="9" w:qFormat="1"/>
     <w:lsdException w:name="heading 2" w:semiHidden="1" w:uiPriority="9" w:unhideWhenUsed="1" w:qFormat="1"/>
@@ -3393,12 +3618,6 @@
     <w:lsdException w:name="List Table 5 Dark Accent 6" w:uiPriority="50"/>
     <w:lsdException w:name="List Table 6 Colorful Accent 6" w:uiPriority="51"/>
     <w:lsdException w:name="List Table 7 Colorful Accent 6" w:uiPriority="52"/>
-    <w:lsdException w:name="Mention" w:semiHidden="1" w:unhideWhenUsed="1"/>
-    <w:lsdException w:name="Smart Hyperlink" w:semiHidden="1" w:unhideWhenUsed="1"/>
-    <w:lsdException w:name="Hashtag" w:semiHidden="1" w:unhideWhenUsed="1"/>
-    <w:lsdException w:name="Unresolved Mention" w:semiHidden="1" w:unhideWhenUsed="1"/>
-    <w:lsdException w:name="Smart Link" w:semiHidden="1" w:unhideWhenUsed="1"/>
-    <w:lsdException w:name="Smart Link Error" w:semiHidden="1" w:unhideWhenUsed="1"/>
   </w:latentStyles>
   <w:style w:type="paragraph" w:default="1" w:styleId="a">
     <w:name w:val="Normal"/>

</xml_diff>